<commit_message>
Update TwitchHighlights server on GCP installation.docx
</commit_message>
<xml_diff>
--- a/Application/assets/TwitchHighlights server on GCP installation.docx
+++ b/Application/assets/TwitchHighlights server on GCP installation.docx
@@ -37,97 +37,33 @@
       </w:hyperlink>
     </w:p>
     <w:p>
-      <w:proofErr w:type="spellStart"/>
-      <w:r>
-        <w:t>sudo</w:t>
-      </w:r>
-      <w:proofErr w:type="spellEnd"/>
-      <w:r>
-        <w:t xml:space="preserve"> apt update</w:t>
-      </w:r>
-    </w:p>
-    <w:p>
-      <w:proofErr w:type="spellStart"/>
-      <w:r>
-        <w:t>sudo</w:t>
-      </w:r>
-      <w:proofErr w:type="spellEnd"/>
-      <w:r>
-        <w:t xml:space="preserve"> apt install </w:t>
-      </w:r>
-      <w:proofErr w:type="spellStart"/>
-      <w:r>
-        <w:t>nginx</w:t>
-      </w:r>
-      <w:proofErr w:type="spellEnd"/>
-    </w:p>
-    <w:p>
-      <w:proofErr w:type="spellStart"/>
-      <w:r>
-        <w:t>sudo</w:t>
-      </w:r>
-      <w:proofErr w:type="spellEnd"/>
-      <w:r>
-        <w:t xml:space="preserve"> apt install </w:t>
-      </w:r>
-      <w:proofErr w:type="spellStart"/>
-      <w:r>
-        <w:t>ufw</w:t>
-      </w:r>
-      <w:proofErr w:type="spellEnd"/>
-    </w:p>
-    <w:p>
-      <w:proofErr w:type="spellStart"/>
-      <w:r>
-        <w:t>sudo</w:t>
-      </w:r>
-      <w:proofErr w:type="spellEnd"/>
-      <w:r>
-        <w:t xml:space="preserve"> </w:t>
-      </w:r>
-      <w:proofErr w:type="spellStart"/>
-      <w:r>
-        <w:t>ufw</w:t>
-      </w:r>
-      <w:proofErr w:type="spellEnd"/>
-      <w:r>
-        <w:t xml:space="preserve"> allow 'Nginx HTTP'</w:t>
-      </w:r>
-    </w:p>
-    <w:p>
-      <w:proofErr w:type="spellStart"/>
-      <w:r>
-        <w:t>sudo</w:t>
-      </w:r>
-      <w:proofErr w:type="spellEnd"/>
-      <w:r>
-        <w:t xml:space="preserve"> </w:t>
-      </w:r>
-      <w:proofErr w:type="spellStart"/>
-      <w:r>
-        <w:t>ufw</w:t>
-      </w:r>
-      <w:proofErr w:type="spellEnd"/>
-      <w:r>
-        <w:t xml:space="preserve"> allow 'OpenSSH'</w:t>
-      </w:r>
-    </w:p>
-    <w:p>
-      <w:proofErr w:type="spellStart"/>
-      <w:r>
-        <w:t>sudo</w:t>
-      </w:r>
-      <w:proofErr w:type="spellEnd"/>
-      <w:r>
-        <w:t xml:space="preserve"> </w:t>
-      </w:r>
-      <w:proofErr w:type="spellStart"/>
-      <w:r>
-        <w:t>ufw</w:t>
-      </w:r>
-      <w:proofErr w:type="spellEnd"/>
-      <w:r>
-        <w:t xml:space="preserve"> enable</w:t>
+      <w:r>
+        <w:t>sudo apt update</w:t>
+      </w:r>
+    </w:p>
+    <w:p>
+      <w:r>
+        <w:t>sudo apt install nginx</w:t>
+      </w:r>
+    </w:p>
+    <w:p>
+      <w:r>
+        <w:t>sudo apt install ufw</w:t>
+      </w:r>
+    </w:p>
+    <w:p>
+      <w:r>
+        <w:t>sudo ufw allow 'Nginx HTTP'</w:t>
+      </w:r>
+    </w:p>
+    <w:p>
+      <w:r>
+        <w:t>sudo ufw allow 'OpenSSH'</w:t>
+      </w:r>
+    </w:p>
+    <w:p>
+      <w:r>
+        <w:t>sudo ufw enable</w:t>
       </w:r>
     </w:p>
     <w:p>
@@ -136,146 +72,32 @@
           <w:lang w:val="fr-FR"/>
         </w:rPr>
       </w:pPr>
-      <w:proofErr w:type="spellStart"/>
       <w:r>
         <w:rPr>
           <w:lang w:val="fr-FR"/>
         </w:rPr>
-        <w:t>sudo</w:t>
-      </w:r>
-      <w:proofErr w:type="spellEnd"/>
-      <w:r>
+        <w:t>sudo rm /etc/nginx/sites-available/default</w:t>
+      </w:r>
+    </w:p>
+    <w:p>
+      <w:pPr>
         <w:rPr>
           <w:lang w:val="fr-FR"/>
         </w:rPr>
-        <w:t xml:space="preserve"> </w:t>
-      </w:r>
-      <w:proofErr w:type="spellStart"/>
+      </w:pPr>
       <w:r>
         <w:rPr>
           <w:lang w:val="fr-FR"/>
         </w:rPr>
-        <w:t>rm</w:t>
-      </w:r>
-      <w:proofErr w:type="spellEnd"/>
-      <w:r>
+        <w:t>sudo nano /etc/nginx/sites-available/default</w:t>
+      </w:r>
+    </w:p>
+    <w:p>
+      <w:pPr>
         <w:rPr>
           <w:lang w:val="fr-FR"/>
         </w:rPr>
-        <w:t xml:space="preserve"> /</w:t>
-      </w:r>
-      <w:proofErr w:type="spellStart"/>
-      <w:r>
-        <w:rPr>
-          <w:lang w:val="fr-FR"/>
-        </w:rPr>
-        <w:t>etc</w:t>
-      </w:r>
-      <w:proofErr w:type="spellEnd"/>
-      <w:r>
-        <w:rPr>
-          <w:lang w:val="fr-FR"/>
-        </w:rPr>
-        <w:t>/</w:t>
-      </w:r>
-      <w:proofErr w:type="spellStart"/>
-      <w:r>
-        <w:rPr>
-          <w:lang w:val="fr-FR"/>
-        </w:rPr>
-        <w:t>nginx</w:t>
-      </w:r>
-      <w:proofErr w:type="spellEnd"/>
-      <w:r>
-        <w:rPr>
-          <w:lang w:val="fr-FR"/>
-        </w:rPr>
-        <w:t>/sites-</w:t>
-      </w:r>
-      <w:proofErr w:type="spellStart"/>
-      <w:r>
-        <w:rPr>
-          <w:lang w:val="fr-FR"/>
-        </w:rPr>
-        <w:t>available</w:t>
-      </w:r>
-      <w:proofErr w:type="spellEnd"/>
-      <w:r>
-        <w:rPr>
-          <w:lang w:val="fr-FR"/>
-        </w:rPr>
-        <w:t>/default</w:t>
-      </w:r>
-    </w:p>
-    <w:p>
-      <w:pPr>
-        <w:rPr>
-          <w:lang w:val="fr-FR"/>
-        </w:rPr>
       </w:pPr>
-      <w:proofErr w:type="spellStart"/>
-      <w:r>
-        <w:rPr>
-          <w:lang w:val="fr-FR"/>
-        </w:rPr>
-        <w:t>sudo</w:t>
-      </w:r>
-      <w:proofErr w:type="spellEnd"/>
-      <w:r>
-        <w:rPr>
-          <w:lang w:val="fr-FR"/>
-        </w:rPr>
-        <w:t xml:space="preserve"> nano /</w:t>
-      </w:r>
-      <w:proofErr w:type="spellStart"/>
-      <w:r>
-        <w:rPr>
-          <w:lang w:val="fr-FR"/>
-        </w:rPr>
-        <w:t>etc</w:t>
-      </w:r>
-      <w:proofErr w:type="spellEnd"/>
-      <w:r>
-        <w:rPr>
-          <w:lang w:val="fr-FR"/>
-        </w:rPr>
-        <w:t>/</w:t>
-      </w:r>
-      <w:proofErr w:type="spellStart"/>
-      <w:r>
-        <w:rPr>
-          <w:lang w:val="fr-FR"/>
-        </w:rPr>
-        <w:t>nginx</w:t>
-      </w:r>
-      <w:proofErr w:type="spellEnd"/>
-      <w:r>
-        <w:rPr>
-          <w:lang w:val="fr-FR"/>
-        </w:rPr>
-        <w:t>/sites-</w:t>
-      </w:r>
-      <w:proofErr w:type="spellStart"/>
-      <w:r>
-        <w:rPr>
-          <w:lang w:val="fr-FR"/>
-        </w:rPr>
-        <w:t>available</w:t>
-      </w:r>
-      <w:proofErr w:type="spellEnd"/>
-      <w:r>
-        <w:rPr>
-          <w:lang w:val="fr-FR"/>
-        </w:rPr>
-        <w:t>/default</w:t>
-      </w:r>
-    </w:p>
-    <w:p>
-      <w:pPr>
-        <w:rPr>
-          <w:lang w:val="fr-FR"/>
-        </w:rPr>
-      </w:pPr>
     </w:p>
     <w:p>
       <w:r>
@@ -289,17 +111,8 @@
     </w:p>
     <w:p>
       <w:r>
-        <w:t xml:space="preserve">    </w:t>
-      </w:r>
-      <w:proofErr w:type="spellStart"/>
-      <w:r>
-        <w:t>server_name</w:t>
-      </w:r>
-      <w:proofErr w:type="spellEnd"/>
-      <w:r>
-        <w:t xml:space="preserve"> </w:t>
-      </w:r>
-      <w:proofErr w:type="spellStart"/>
+        <w:t xml:space="preserve">    server_name </w:t>
+      </w:r>
       <w:r>
         <w:rPr>
           <w:b/>
@@ -308,7 +121,6 @@
         </w:rPr>
         <w:t>current_ip_address</w:t>
       </w:r>
-      <w:proofErr w:type="spellEnd"/>
       <w:r>
         <w:t>;</w:t>
       </w:r>
@@ -320,96 +132,32 @@
     </w:p>
     <w:p>
       <w:r>
-        <w:t xml:space="preserve">        </w:t>
-      </w:r>
-      <w:proofErr w:type="spellStart"/>
-      <w:r>
-        <w:t>proxy_pass</w:t>
-      </w:r>
-      <w:proofErr w:type="spellEnd"/>
-      <w:r>
-        <w:t xml:space="preserve"> http://localhost:3000;</w:t>
-      </w:r>
-    </w:p>
-    <w:p>
-      <w:r>
-        <w:t xml:space="preserve">        </w:t>
-      </w:r>
-      <w:proofErr w:type="spellStart"/>
-      <w:r>
-        <w:t>proxy_http_version</w:t>
-      </w:r>
-      <w:proofErr w:type="spellEnd"/>
-      <w:r>
-        <w:t xml:space="preserve"> 1.1;</w:t>
-      </w:r>
-    </w:p>
-    <w:p>
-      <w:r>
-        <w:t xml:space="preserve">        </w:t>
-      </w:r>
-      <w:proofErr w:type="spellStart"/>
-      <w:r>
-        <w:t>proxy_set_header</w:t>
-      </w:r>
-      <w:proofErr w:type="spellEnd"/>
-      <w:r>
-        <w:t xml:space="preserve"> Upgrade $</w:t>
-      </w:r>
-      <w:proofErr w:type="spellStart"/>
-      <w:r>
-        <w:t>http_upgrade</w:t>
-      </w:r>
-      <w:proofErr w:type="spellEnd"/>
-      <w:r>
-        <w:t>;</w:t>
-      </w:r>
-    </w:p>
-    <w:p>
-      <w:r>
-        <w:t xml:space="preserve">        </w:t>
-      </w:r>
-      <w:proofErr w:type="spellStart"/>
-      <w:r>
-        <w:t>proxy_set_header</w:t>
-      </w:r>
-      <w:proofErr w:type="spellEnd"/>
-      <w:r>
-        <w:t xml:space="preserve"> Connection 'upgrade';</w:t>
-      </w:r>
-    </w:p>
-    <w:p>
-      <w:r>
-        <w:t xml:space="preserve">        </w:t>
-      </w:r>
-      <w:proofErr w:type="spellStart"/>
-      <w:r>
-        <w:t>proxy_set_header</w:t>
-      </w:r>
-      <w:proofErr w:type="spellEnd"/>
-      <w:r>
-        <w:t xml:space="preserve"> Host $host;</w:t>
-      </w:r>
-    </w:p>
-    <w:p>
-      <w:r>
-        <w:t xml:space="preserve">        </w:t>
-      </w:r>
-      <w:proofErr w:type="spellStart"/>
-      <w:r>
-        <w:t>proxy_cache_bypass</w:t>
-      </w:r>
-      <w:proofErr w:type="spellEnd"/>
-      <w:r>
-        <w:t xml:space="preserve"> $</w:t>
-      </w:r>
-      <w:proofErr w:type="spellStart"/>
-      <w:r>
-        <w:t>http_upgrade</w:t>
-      </w:r>
-      <w:proofErr w:type="spellEnd"/>
-      <w:r>
-        <w:t>;</w:t>
+        <w:t xml:space="preserve">        proxy_pass http://localhost:3000;</w:t>
+      </w:r>
+    </w:p>
+    <w:p>
+      <w:r>
+        <w:t xml:space="preserve">        proxy_http_version 1.1;</w:t>
+      </w:r>
+    </w:p>
+    <w:p>
+      <w:r>
+        <w:t xml:space="preserve">        proxy_set_header Upgrade $http_upgrade;</w:t>
+      </w:r>
+    </w:p>
+    <w:p>
+      <w:r>
+        <w:t xml:space="preserve">        proxy_set_header Connection 'upgrade';</w:t>
+      </w:r>
+    </w:p>
+    <w:p>
+      <w:r>
+        <w:t xml:space="preserve">        proxy_set_header Host $host;</w:t>
+      </w:r>
+    </w:p>
+    <w:p>
+      <w:r>
+        <w:t xml:space="preserve">        proxy_cache_bypass $http_upgrade;</w:t>
       </w:r>
     </w:p>
     <w:p>
@@ -424,61 +172,14 @@
     </w:p>
     <w:p/>
     <w:p>
-      <w:proofErr w:type="spellStart"/>
-      <w:r>
-        <w:t>sudo</w:t>
-      </w:r>
-      <w:proofErr w:type="spellEnd"/>
-      <w:r>
-        <w:t xml:space="preserve"> /</w:t>
-      </w:r>
-      <w:proofErr w:type="spellStart"/>
-      <w:r>
-        <w:t>etc</w:t>
-      </w:r>
-      <w:proofErr w:type="spellEnd"/>
-      <w:r>
-        <w:t>/</w:t>
-      </w:r>
-      <w:proofErr w:type="spellStart"/>
-      <w:r>
-        <w:t>init.d</w:t>
-      </w:r>
-      <w:proofErr w:type="spellEnd"/>
-      <w:r>
-        <w:t>/</w:t>
-      </w:r>
-      <w:proofErr w:type="spellStart"/>
-      <w:r>
-        <w:t>nginx</w:t>
-      </w:r>
-      <w:proofErr w:type="spellEnd"/>
-      <w:r>
-        <w:t xml:space="preserve"> reload</w:t>
-      </w:r>
-    </w:p>
-    <w:p>
-      <w:proofErr w:type="spellStart"/>
-      <w:r>
-        <w:t>sudo</w:t>
-      </w:r>
-      <w:proofErr w:type="spellEnd"/>
-      <w:r>
-        <w:t xml:space="preserve"> </w:t>
-      </w:r>
-      <w:proofErr w:type="spellStart"/>
-      <w:r>
-        <w:t>systemctl</w:t>
-      </w:r>
-      <w:proofErr w:type="spellEnd"/>
-      <w:r>
-        <w:t xml:space="preserve"> start </w:t>
-      </w:r>
-      <w:proofErr w:type="spellStart"/>
-      <w:r>
-        <w:t>nginx</w:t>
-      </w:r>
-      <w:proofErr w:type="spellEnd"/>
+      <w:r>
+        <w:t>sudo /etc/init.d/nginx reload</w:t>
+      </w:r>
+    </w:p>
+    <w:p>
+      <w:r>
+        <w:t>sudo systemctl start nginx</w:t>
+      </w:r>
     </w:p>
     <w:p/>
     <w:p/>
@@ -493,27 +194,13 @@
         <w:rPr>
           <w:rStyle w:val="Emphasis"/>
         </w:rPr>
-        <w:t xml:space="preserve">Install </w:t>
-      </w:r>
-      <w:proofErr w:type="spellStart"/>
+        <w:t>Install NodeJ</w:t>
+      </w:r>
       <w:r>
         <w:rPr>
           <w:rStyle w:val="Emphasis"/>
         </w:rPr>
-        <w:t>NodeJ</w:t>
-      </w:r>
-      <w:r>
-        <w:rPr>
-          <w:rStyle w:val="Emphasis"/>
-        </w:rPr>
-        <w:t>s</w:t>
-      </w:r>
-      <w:proofErr w:type="spellEnd"/>
-      <w:r>
-        <w:rPr>
-          <w:rStyle w:val="Emphasis"/>
-        </w:rPr>
-        <w:t xml:space="preserve"> and clone </w:t>
+        <w:t xml:space="preserve">s and clone </w:t>
       </w:r>
       <w:r>
         <w:rPr>
@@ -545,13 +232,8 @@
       </w:hyperlink>
     </w:p>
     <w:p>
-      <w:proofErr w:type="spellStart"/>
-      <w:r>
-        <w:t>sudo</w:t>
-      </w:r>
-      <w:proofErr w:type="spellEnd"/>
-      <w:r>
-        <w:t xml:space="preserve"> apt install git</w:t>
+      <w:r>
+        <w:t>sudo apt install git</w:t>
       </w:r>
     </w:p>
     <w:p>
@@ -560,100 +242,38 @@
       </w:r>
     </w:p>
     <w:p>
-      <w:proofErr w:type="spellStart"/>
-      <w:r>
-        <w:t>sudo</w:t>
-      </w:r>
-      <w:proofErr w:type="spellEnd"/>
-      <w:r>
-        <w:t xml:space="preserve"> apt-get install curl software-properties-common</w:t>
-      </w:r>
-    </w:p>
-    <w:p>
-      <w:r>
-        <w:t>curl -</w:t>
-      </w:r>
-      <w:proofErr w:type="spellStart"/>
-      <w:r>
-        <w:t>sL</w:t>
-      </w:r>
-      <w:proofErr w:type="spellEnd"/>
-      <w:r>
-        <w:t xml:space="preserve"> https://deb.nodesource.com/setup_12.x | </w:t>
-      </w:r>
-      <w:proofErr w:type="spellStart"/>
-      <w:r>
-        <w:t>sudo</w:t>
-      </w:r>
-      <w:proofErr w:type="spellEnd"/>
-      <w:r>
-        <w:t xml:space="preserve"> bash -</w:t>
-      </w:r>
-    </w:p>
-    <w:p>
-      <w:proofErr w:type="spellStart"/>
-      <w:r>
-        <w:t>sudo</w:t>
-      </w:r>
-      <w:proofErr w:type="spellEnd"/>
-      <w:r>
-        <w:t xml:space="preserve"> apt-get install </w:t>
-      </w:r>
-      <w:proofErr w:type="spellStart"/>
-      <w:r>
-        <w:t>nodejs</w:t>
-      </w:r>
-      <w:proofErr w:type="spellEnd"/>
-    </w:p>
-    <w:p>
-      <w:proofErr w:type="spellStart"/>
-      <w:r>
-        <w:t>sudo</w:t>
-      </w:r>
-      <w:proofErr w:type="spellEnd"/>
-      <w:r>
-        <w:t xml:space="preserve"> </w:t>
-      </w:r>
-      <w:proofErr w:type="spellStart"/>
-      <w:r>
-        <w:t>npm</w:t>
-      </w:r>
-      <w:proofErr w:type="spellEnd"/>
-      <w:r>
-        <w:t xml:space="preserve"> install -g pm2</w:t>
-      </w:r>
-    </w:p>
-    <w:p>
-      <w:r>
-        <w:t xml:space="preserve">cd </w:t>
-      </w:r>
-      <w:proofErr w:type="spellStart"/>
-      <w:r>
-        <w:t>TwitchHighlight</w:t>
-      </w:r>
-      <w:proofErr w:type="spellEnd"/>
-      <w:r>
-        <w:t>/Application/</w:t>
-      </w:r>
-    </w:p>
-    <w:p>
-      <w:proofErr w:type="spellStart"/>
-      <w:r>
-        <w:t>npm</w:t>
-      </w:r>
-      <w:proofErr w:type="spellEnd"/>
-      <w:r>
-        <w:t xml:space="preserve"> install</w:t>
-      </w:r>
-    </w:p>
-    <w:p>
-      <w:proofErr w:type="spellStart"/>
-      <w:r>
-        <w:t>mkdir</w:t>
-      </w:r>
-      <w:proofErr w:type="spellEnd"/>
-      <w:r>
-        <w:t xml:space="preserve"> assets/log</w:t>
+      <w:r>
+        <w:t>sudo apt-get install curl software-properties-common</w:t>
+      </w:r>
+    </w:p>
+    <w:p>
+      <w:r>
+        <w:t>curl -sL https://deb.nodesource.com/setup_12.x | sudo bash -</w:t>
+      </w:r>
+    </w:p>
+    <w:p>
+      <w:r>
+        <w:t>sudo apt-get install nodejs</w:t>
+      </w:r>
+    </w:p>
+    <w:p>
+      <w:r>
+        <w:t>sudo npm install -g pm2</w:t>
+      </w:r>
+    </w:p>
+    <w:p>
+      <w:r>
+        <w:t>cd TwitchHighlight/Application/</w:t>
+      </w:r>
+    </w:p>
+    <w:p>
+      <w:r>
+        <w:t>npm install</w:t>
+      </w:r>
+    </w:p>
+    <w:p>
+      <w:r>
+        <w:t>mkdir assets/log</w:t>
       </w:r>
     </w:p>
     <w:p/>
@@ -682,51 +302,9 @@
       </w:hyperlink>
     </w:p>
     <w:p>
-      <w:proofErr w:type="spellStart"/>
-      <w:r>
-        <w:t>sudo</w:t>
-      </w:r>
-      <w:proofErr w:type="spellEnd"/>
-      <w:r>
-        <w:t xml:space="preserve"> apt install build-essential zlib1g-dev libncurses5-dev </w:t>
-      </w:r>
-      <w:proofErr w:type="spellStart"/>
-      <w:r>
-        <w:t>libgdbm</w:t>
-      </w:r>
-      <w:proofErr w:type="spellEnd"/>
-      <w:r>
-        <w:t xml:space="preserve">-dev libnss3-dev </w:t>
-      </w:r>
-      <w:proofErr w:type="spellStart"/>
-      <w:r>
-        <w:t>libssl</w:t>
-      </w:r>
-      <w:proofErr w:type="spellEnd"/>
-      <w:r>
-        <w:t xml:space="preserve">-dev </w:t>
-      </w:r>
-      <w:proofErr w:type="spellStart"/>
-      <w:r>
-        <w:t>libreadline</w:t>
-      </w:r>
-      <w:proofErr w:type="spellEnd"/>
-      <w:r>
-        <w:t xml:space="preserve">-dev </w:t>
-      </w:r>
-      <w:proofErr w:type="spellStart"/>
-      <w:r>
-        <w:t>libffi</w:t>
-      </w:r>
-      <w:proofErr w:type="spellEnd"/>
-      <w:r>
-        <w:t xml:space="preserve">-dev </w:t>
-      </w:r>
-      <w:proofErr w:type="spellStart"/>
-      <w:r>
-        <w:t>wget</w:t>
-      </w:r>
-      <w:proofErr w:type="spellEnd"/>
+      <w:r>
+        <w:t>sudo apt install build-essential zlib1g-dev libncurses5-dev libgdbm-dev libnss3-dev libssl-dev libreadline-dev libffi-dev wget</w:t>
+      </w:r>
     </w:p>
     <w:p>
       <w:r>
@@ -735,15 +313,7 @@
     </w:p>
     <w:p>
       <w:r>
-        <w:t>tar -</w:t>
-      </w:r>
-      <w:proofErr w:type="spellStart"/>
-      <w:r>
-        <w:t>xf</w:t>
-      </w:r>
-      <w:proofErr w:type="spellEnd"/>
-      <w:r>
-        <w:t xml:space="preserve"> Python-3.7.3.tar.xz</w:t>
+        <w:t>tar -xf Python-3.7.3.tar.xz</w:t>
       </w:r>
     </w:p>
     <w:p>
@@ -773,64 +343,24 @@
       </w:r>
     </w:p>
     <w:p>
-      <w:proofErr w:type="spellStart"/>
-      <w:r>
-        <w:t>sudo</w:t>
-      </w:r>
-      <w:proofErr w:type="spellEnd"/>
-      <w:r>
-        <w:t xml:space="preserve"> make </w:t>
-      </w:r>
-      <w:proofErr w:type="spellStart"/>
-      <w:r>
-        <w:t>altinstall</w:t>
-      </w:r>
-      <w:proofErr w:type="spellEnd"/>
-    </w:p>
-    <w:p>
-      <w:proofErr w:type="spellStart"/>
-      <w:r>
-        <w:t>sudo</w:t>
-      </w:r>
-      <w:proofErr w:type="spellEnd"/>
-      <w:r>
-        <w:t xml:space="preserve"> pip3.7 install </w:t>
-      </w:r>
-      <w:proofErr w:type="spellStart"/>
-      <w:r>
-        <w:t>tcd</w:t>
-      </w:r>
-      <w:proofErr w:type="spellEnd"/>
-    </w:p>
-    <w:p>
-      <w:proofErr w:type="spellStart"/>
-      <w:r>
-        <w:t>sudo</w:t>
-      </w:r>
-      <w:proofErr w:type="spellEnd"/>
-      <w:r>
-        <w:t xml:space="preserve"> pip3.7 install </w:t>
-      </w:r>
-      <w:proofErr w:type="spellStart"/>
-      <w:r>
-        <w:t>numpy</w:t>
-      </w:r>
-      <w:proofErr w:type="spellEnd"/>
-    </w:p>
-    <w:p>
-      <w:proofErr w:type="spellStart"/>
-      <w:r>
-        <w:t>sudo</w:t>
-      </w:r>
-      <w:proofErr w:type="spellEnd"/>
-      <w:r>
-        <w:t xml:space="preserve"> pip3.7 install </w:t>
-      </w:r>
-      <w:proofErr w:type="spellStart"/>
-      <w:r>
-        <w:t>sklearn</w:t>
-      </w:r>
-      <w:proofErr w:type="spellEnd"/>
+      <w:r>
+        <w:t>sudo make altinstall</w:t>
+      </w:r>
+    </w:p>
+    <w:p>
+      <w:r>
+        <w:t>sudo pip3.7 install tcd</w:t>
+      </w:r>
+    </w:p>
+    <w:p>
+      <w:r>
+        <w:t>sudo pip3.7 install numpy</w:t>
+      </w:r>
+    </w:p>
+    <w:p>
+      <w:r>
+        <w:t>sudo pip3.7 install sklearn</w:t>
+      </w:r>
     </w:p>
     <w:p/>
     <w:p/>
@@ -846,22 +376,7 @@
         <w:t xml:space="preserve"> </w:t>
       </w:r>
       <w:r>
-        <w:t xml:space="preserve"> </w:t>
-      </w:r>
-      <w:r>
-        <w:t>~/.config/</w:t>
-      </w:r>
-      <w:proofErr w:type="spellStart"/>
-      <w:r>
-        <w:t>tcd</w:t>
-      </w:r>
-      <w:proofErr w:type="spellEnd"/>
-      <w:r>
-        <w:t>/</w:t>
-      </w:r>
-      <w:proofErr w:type="spellStart"/>
-      <w:r>
-        <w:t>setting</w:t>
+        <w:t xml:space="preserve"> ~/.config/tcd/setting</w:t>
       </w:r>
       <w:r>
         <w:t>s</w:t>
@@ -869,128 +384,164 @@
       <w:r>
         <w:t>.json</w:t>
       </w:r>
-      <w:proofErr w:type="spellEnd"/>
-    </w:p>
-    <w:p>
+    </w:p>
+    <w:p/>
+    <w:p>
+      <w:r>
+        <w:t xml:space="preserve">        "timeonly": {</w:t>
+      </w:r>
+    </w:p>
+    <w:p>
+      <w:r>
+        <w:t xml:space="preserve">            "comments": {</w:t>
+      </w:r>
+    </w:p>
+    <w:p>
+      <w:r>
+        <w:t xml:space="preserve">                "format": "[{timestamp[relative]}]",</w:t>
+      </w:r>
+    </w:p>
+    <w:p>
+      <w:r>
+        <w:t xml:space="preserve">                "ignore_new_messages": true,</w:t>
+      </w:r>
+    </w:p>
+    <w:p>
+      <w:r>
+        <w:t xml:space="preserve">                "timestamp": {</w:t>
+      </w:r>
+    </w:p>
+    <w:p>
+      <w:r>
+        <w:t xml:space="preserve">                    "relative": "%X"</w:t>
+      </w:r>
+    </w:p>
+    <w:p>
+      <w:r>
+        <w:t xml:space="preserve">                }</w:t>
+      </w:r>
+    </w:p>
+    <w:p>
+      <w:r>
+        <w:t xml:space="preserve">            },</w:t>
+      </w:r>
+    </w:p>
+    <w:p>
+      <w:r>
+        <w:t xml:space="preserve">            "output": {</w:t>
+      </w:r>
+    </w:p>
+    <w:p>
+      <w:r>
+        <w:t xml:space="preserve">                "format": "{id}.txt",</w:t>
+      </w:r>
+    </w:p>
+    <w:p>
+      <w:r>
+        <w:t xml:space="preserve">                "timestamp": {</w:t>
+      </w:r>
+    </w:p>
+    <w:p>
+      <w:r>
+        <w:t xml:space="preserve">                    "absolute": "%x"</w:t>
+      </w:r>
+    </w:p>
+    <w:p>
+      <w:r>
+        <w:t xml:space="preserve">                }</w:t>
+      </w:r>
+    </w:p>
+    <w:p>
+      <w:r>
+        <w:t xml:space="preserve">            }</w:t>
+      </w:r>
+    </w:p>
+    <w:p>
+      <w:r>
+        <w:t xml:space="preserve">        }</w:t>
+      </w:r>
+    </w:p>
+    <w:p>
+      <w:pPr>
+        <w:pStyle w:val="Heading1"/>
+        <w:rPr>
+          <w:i/>
+          <w:iCs/>
+        </w:rPr>
+      </w:pPr>
+      <w:r>
+        <w:rPr>
+          <w:i/>
+          <w:iCs/>
+        </w:rPr>
+        <w:t>Sustain the server</w:t>
+      </w:r>
+    </w:p>
+    <w:p>
+      <w:r>
+        <w:t>s</w:t>
+      </w:r>
+      <w:r>
+        <w:t>udo apt install dnsutils</w:t>
+      </w:r>
+    </w:p>
+    <w:p>
+      <w:r>
+        <w:t>pm2 start index.js</w:t>
+      </w:r>
+    </w:p>
+    <w:p>
+      <w:r>
+        <w:t>pm2 save</w:t>
+      </w:r>
+    </w:p>
+    <w:p>
+      <w:r>
+        <w:t xml:space="preserve">pm2 startup </w:t>
+      </w:r>
+    </w:p>
+    <w:p>
+      <w:pPr>
+        <w:pStyle w:val="Subtitle"/>
+        <w:rPr>
+          <w:rStyle w:val="SubtleEmphasis"/>
+        </w:rPr>
+      </w:pPr>
+      <w:r>
+        <w:rPr>
+          <w:rStyle w:val="SubtleEmphasis"/>
+        </w:rPr>
+        <w:t>Follow the instructions</w:t>
+      </w:r>
+    </w:p>
+    <w:p>
+      <w:pPr>
+        <w:pStyle w:val="Subtitle"/>
+      </w:pPr>
+    </w:p>
+    <w:p>
+      <w:pPr>
+        <w:pStyle w:val="Subtitle"/>
+      </w:pPr>
+      <w:r>
+        <w:t>Set startup_script metadata</w:t>
+      </w:r>
       <w:bookmarkStart w:id="0" w:name="_GoBack"/>
       <w:bookmarkEnd w:id="0"/>
     </w:p>
     <w:p>
       <w:r>
-        <w:t xml:space="preserve">        "</w:t>
-      </w:r>
-      <w:proofErr w:type="spellStart"/>
-      <w:r>
-        <w:t>timeonly</w:t>
-      </w:r>
-      <w:proofErr w:type="spellEnd"/>
-      <w:r>
-        <w:t>": {</w:t>
-      </w:r>
-    </w:p>
-    <w:p>
-      <w:r>
-        <w:t xml:space="preserve">            "comments": {</w:t>
-      </w:r>
-    </w:p>
-    <w:p>
-      <w:r>
-        <w:t xml:space="preserve">                "format": "[{timestamp[relative]}]",</w:t>
-      </w:r>
-    </w:p>
-    <w:p>
-      <w:r>
-        <w:t xml:space="preserve">                "</w:t>
-      </w:r>
-      <w:proofErr w:type="spellStart"/>
-      <w:r>
-        <w:t>ignore_new_messages</w:t>
-      </w:r>
-      <w:proofErr w:type="spellEnd"/>
-      <w:r>
-        <w:t>": true,</w:t>
-      </w:r>
-    </w:p>
-    <w:p>
-      <w:r>
-        <w:t xml:space="preserve">                "timestamp": {</w:t>
-      </w:r>
-    </w:p>
-    <w:p>
-      <w:r>
-        <w:t xml:space="preserve">                    "relative": "%X"</w:t>
-      </w:r>
-    </w:p>
-    <w:p>
-      <w:r>
-        <w:t xml:space="preserve">                }</w:t>
-      </w:r>
-    </w:p>
-    <w:p>
-      <w:r>
-        <w:t xml:space="preserve">            },</w:t>
-      </w:r>
-    </w:p>
-    <w:p>
-      <w:r>
-        <w:t xml:space="preserve">            "output": {</w:t>
-      </w:r>
-    </w:p>
-    <w:p>
-      <w:r>
-        <w:t xml:space="preserve">                "format": "{id}.txt",</w:t>
-      </w:r>
-    </w:p>
-    <w:p>
-      <w:r>
-        <w:t xml:space="preserve">                "timestamp": {</w:t>
-      </w:r>
-    </w:p>
-    <w:p>
-      <w:r>
-        <w:t xml:space="preserve">                    "absolute": "%x"</w:t>
-      </w:r>
-    </w:p>
-    <w:p>
-      <w:r>
-        <w:t xml:space="preserve">                }</w:t>
-      </w:r>
-    </w:p>
-    <w:p>
-      <w:r>
-        <w:t xml:space="preserve">            }</w:t>
-      </w:r>
-    </w:p>
-    <w:p>
-      <w:r>
-        <w:t xml:space="preserve">        }</w:t>
-      </w:r>
-    </w:p>
-    <w:p/>
-    <w:p>
-      <w:pPr>
-        <w:pStyle w:val="Heading1"/>
-        <w:rPr>
-          <w:i/>
-          <w:iCs/>
-        </w:rPr>
-      </w:pPr>
-      <w:r>
-        <w:rPr>
-          <w:i/>
-          <w:iCs/>
-        </w:rPr>
-        <w:t>Start the server</w:t>
-      </w:r>
-    </w:p>
-    <w:p>
-      <w:r>
-        <w:t>cd ..</w:t>
-      </w:r>
-    </w:p>
-    <w:p>
-      <w:r>
-        <w:t>pm2 start index.js</w:t>
+        <w:t>#! /bin/bash</w:t>
+      </w:r>
+    </w:p>
+    <w:p>
+      <w:r>
+        <w:t>sleep 10</w:t>
+      </w:r>
+    </w:p>
+    <w:p>
+      <w:r>
+        <w:t>sudo /home/minhtuan270820000/TwitchHighlight/Application/startup.sh &amp;</w:t>
       </w:r>
     </w:p>
     <w:sectPr>
@@ -1575,6 +1126,18 @@
       <w:szCs w:val="26"/>
     </w:rPr>
   </w:style>
+  <w:style w:type="character" w:styleId="SubtleEmphasis">
+    <w:name w:val="Subtle Emphasis"/>
+    <w:basedOn w:val="DefaultParagraphFont"/>
+    <w:uiPriority w:val="19"/>
+    <w:qFormat/>
+    <w:rsid w:val="002E6DF2"/>
+    <w:rPr>
+      <w:i/>
+      <w:iCs/>
+      <w:color w:val="404040" w:themeColor="text1" w:themeTint="BF"/>
+    </w:rPr>
+  </w:style>
 </w:styles>
 </file>
 

</xml_diff>